<commit_message>
Monitor commands all complete
Assembler/Disassembler/Labels bit to do
</commit_message>
<xml_diff>
--- a/posts/Post 2 - Basic Machine.docx
+++ b/posts/Post 2 - Basic Machine.docx
@@ -21,11 +21,89 @@
           <w:b/>
           <w:u w:val="single"/>
         </w:rPr>
-        <w:t>, basic Machine</w:t>
-      </w:r>
-    </w:p>
-    <w:p>
-      <w:bookmarkStart w:id="0" w:name="_GoBack"/>
+        <w:t xml:space="preserve">, </w:t>
+      </w:r>
+      <w:r>
+        <w:rPr>
+          <w:b/>
+          <w:noProof/>
+          <w:u w:val="single"/>
+          <w:lang w:eastAsia="en-GB"/>
+        </w:rPr>
+        <w:drawing>
+          <wp:anchor distT="0" distB="0" distL="114300" distR="114300" simplePos="0" relativeHeight="251660288" behindDoc="0" locked="0" layoutInCell="1" allowOverlap="1" wp14:anchorId="2037A150" wp14:editId="11343A81">
+            <wp:simplePos x="0" y="0"/>
+            <wp:positionH relativeFrom="margin">
+              <wp:align>right</wp:align>
+            </wp:positionH>
+            <wp:positionV relativeFrom="paragraph">
+              <wp:posOffset>0</wp:posOffset>
+            </wp:positionV>
+            <wp:extent cx="1847850" cy="2466975"/>
+            <wp:effectExtent l="0" t="0" r="0" b="9525"/>
+            <wp:wrapSquare wrapText="bothSides"/>
+            <wp:docPr id="2" name="Picture 2" descr="http://hf.durhamcons.com/demos/bowmancage/blog/assets/content/images/wallpaper%20rolls.jpg"/>
+            <wp:cNvGraphicFramePr>
+              <a:graphicFrameLocks xmlns:a="http://schemas.openxmlformats.org/drawingml/2006/main" noChangeAspect="1"/>
+            </wp:cNvGraphicFramePr>
+            <a:graphic xmlns:a="http://schemas.openxmlformats.org/drawingml/2006/main">
+              <a:graphicData uri="http://schemas.openxmlformats.org/drawingml/2006/picture">
+                <pic:pic xmlns:pic="http://schemas.openxmlformats.org/drawingml/2006/picture">
+                  <pic:nvPicPr>
+                    <pic:cNvPr id="0" name="Picture 1" descr="http://hf.durhamcons.com/demos/bowmancage/blog/assets/content/images/wallpaper%20rolls.jpg"/>
+                    <pic:cNvPicPr>
+                      <a:picLocks noChangeAspect="1" noChangeArrowheads="1"/>
+                    </pic:cNvPicPr>
+                  </pic:nvPicPr>
+                  <pic:blipFill>
+                    <a:blip r:embed="rId4">
+                      <a:extLst>
+                        <a:ext uri="{28A0092B-C50C-407E-A947-70E740481C1C}">
+                          <a14:useLocalDpi xmlns:a14="http://schemas.microsoft.com/office/drawing/2010/main" val="0"/>
+                        </a:ext>
+                      </a:extLst>
+                    </a:blip>
+                    <a:srcRect/>
+                    <a:stretch>
+                      <a:fillRect/>
+                    </a:stretch>
+                  </pic:blipFill>
+                  <pic:spPr bwMode="auto">
+                    <a:xfrm>
+                      <a:off x="0" y="0"/>
+                      <a:ext cx="1847850" cy="2466975"/>
+                    </a:xfrm>
+                    <a:prstGeom prst="rect">
+                      <a:avLst/>
+                    </a:prstGeom>
+                    <a:noFill/>
+                    <a:ln>
+                      <a:noFill/>
+                    </a:ln>
+                  </pic:spPr>
+                </pic:pic>
+              </a:graphicData>
+            </a:graphic>
+          </wp:anchor>
+        </w:drawing>
+      </w:r>
+      <w:r>
+        <w:rPr>
+          <w:b/>
+          <w:u w:val="single"/>
+        </w:rPr>
+        <w:t>Datasheets and Languages</w:t>
+      </w:r>
+    </w:p>
+    <w:p>
+      <w:pPr>
+        <w:rPr>
+          <w:b/>
+          <w:u w:val="single"/>
+        </w:rPr>
+      </w:pPr>
+    </w:p>
+    <w:p>
       <w:r>
         <w:rPr>
           <w:noProof/>
@@ -57,7 +135,7 @@
                     </pic:cNvPicPr>
                   </pic:nvPicPr>
                   <pic:blipFill>
-                    <a:blip r:embed="rId4" cstate="print">
+                    <a:blip r:embed="rId5" cstate="print">
                       <a:extLst>
                         <a:ext uri="{28A0092B-C50C-407E-A947-70E740481C1C}">
                           <a14:useLocalDpi xmlns:a14="http://schemas.microsoft.com/office/drawing/2010/main" val="0"/>
@@ -94,23 +172,28 @@
           </wp:anchor>
         </w:drawing>
       </w:r>
-      <w:bookmarkEnd w:id="0"/>
-      <w:r>
-        <w:t xml:space="preserve">There are actually two levels, of </w:t>
-      </w:r>
-      <w:r>
-        <w:t xml:space="preserve">main processor </w:t>
+      <w:r>
+        <w:t xml:space="preserve">There are </w:t>
+      </w:r>
+      <w:r>
+        <w:t>(</w:t>
       </w:r>
       <w:proofErr w:type="gramStart"/>
       <w:r>
-        <w:t xml:space="preserve">board </w:t>
-      </w:r>
-      <w:r>
-        <w:t>;</w:t>
+        <w:t>were ?</w:t>
       </w:r>
       <w:proofErr w:type="gramEnd"/>
       <w:r>
-        <w:t xml:space="preserve"> the “basic” level and the “advanced” level. </w:t>
+        <w:t xml:space="preserve">) </w:t>
+      </w:r>
+      <w:r>
+        <w:t xml:space="preserve">actually two levels, of </w:t>
+      </w:r>
+      <w:r>
+        <w:t xml:space="preserve">main processor board </w:t>
+      </w:r>
+      <w:r>
+        <w:t xml:space="preserve">; the “basic” level and the “advanced” level. </w:t>
       </w:r>
     </w:p>
     <w:p>
@@ -123,7 +206,10 @@
     </w:p>
     <w:p>
       <w:r>
-        <w:t>These probably sound really pathetic, but in the late 1970s this was a *lot* of memory. Writing 1,024 bytes worth of machine code is an awful lot.</w:t>
+        <w:t xml:space="preserve">These probably sound really pathetic, but in the late 1970s this was a *lot* of memory. Writing 1,024 bytes worth </w:t>
+      </w:r>
+      <w:r>
+        <w:t xml:space="preserve">of machine code is an awful lot in hexadecimal. </w:t>
       </w:r>
     </w:p>
     <w:p>
@@ -138,6 +224,9 @@
       <w:r>
         <w:t xml:space="preserve"> </w:t>
       </w:r>
+      <w:r>
+        <w:t xml:space="preserve">An SC/MP only has 12 address lines, though there are 16 internally, and you have to latch the other 4. </w:t>
+      </w:r>
     </w:p>
     <w:p>
       <w:r>
@@ -256,11 +345,15 @@
       </w:r>
       <w:proofErr w:type="spellEnd"/>
       <w:r>
-        <w:t xml:space="preserve"> but I think it would work – these are originally connected to 8 LEDs. </w:t>
-      </w:r>
-    </w:p>
-    <w:p>
-      <w:r>
+        <w:t xml:space="preserve"> but I think it would work – these are </w:t>
+      </w:r>
+      <w:r>
+        <w:t>originally connected to 8 LEDs (or 2 seven segment displays as an ‘expansion’)</w:t>
+      </w:r>
+    </w:p>
+    <w:p>
+      <w:r>
+        <w:lastRenderedPageBreak/>
         <w:t>The lines NWDS</w:t>
       </w:r>
       <w:proofErr w:type="gramStart"/>
@@ -274,7 +367,6 @@
     </w:p>
     <w:p>
       <w:r>
-        <w:lastRenderedPageBreak/>
         <w:t xml:space="preserve">In many ways, it’s an ordinary trainer board with LEDs and toggle switches. The oddity is having a 1k Monitor in there, many designs use direct control to fill memory. </w:t>
       </w:r>
     </w:p>
@@ -288,20 +380,6 @@
         <w:rPr>
           <w:u w:val="single"/>
         </w:rPr>
-        <w:br w:type="page"/>
-      </w:r>
-    </w:p>
-    <w:p>
-      <w:pPr>
-        <w:rPr>
-          <w:u w:val="single"/>
-        </w:rPr>
-      </w:pPr>
-      <w:r>
-        <w:rPr>
-          <w:u w:val="single"/>
-        </w:rPr>
-        <w:lastRenderedPageBreak/>
         <w:t>Memory Map</w:t>
       </w:r>
       <w:r>
@@ -570,7 +648,7 @@
                     </pic:cNvPicPr>
                   </pic:nvPicPr>
                   <pic:blipFill>
-                    <a:blip r:embed="rId5">
+                    <a:blip r:embed="rId6">
                       <a:extLst>
                         <a:ext uri="{28A0092B-C50C-407E-A947-70E740481C1C}">
                           <a14:useLocalDpi xmlns:a14="http://schemas.microsoft.com/office/drawing/2010/main" val="0"/>
@@ -606,6 +684,8 @@
       <w:r>
         <w:t>A modern equivalent – couldn’t find an SC/MP picture – this is Lee Hart’s 1802 “Membership Card”</w:t>
       </w:r>
+      <w:bookmarkStart w:id="0" w:name="_GoBack"/>
+      <w:bookmarkEnd w:id="0"/>
     </w:p>
     <w:sectPr>
       <w:pgSz w:w="11906" w:h="16838"/>

</xml_diff>